<commit_message>
Updated the 1-Bit Maximal Ring Attempts
Added two more attempts, and the deadlock solutions to the structure, with the LLM still not providing a valid/working solution.
</commit_message>
<xml_diff>
--- a/LLMGiven/1-Bit_Match_Ring/Deadlock (Attempt4).docx
+++ b/LLMGiven/1-Bit_Match_Ring/Deadlock (Attempt4).docx
@@ -291,6 +291,2025 @@
       </w:tr>
     </w:tbl>
     <w:p/>
+    <w:p>
+      <w:r>
+        <w:t xml:space="preserve">P[1] : x[1] == 0: </w:t>
+      </w:r>
+      <w:r>
+        <w:rPr>
+          <w:b/>
+          <w:bCs/>
+        </w:rPr>
+        <w:t>true</w:t>
+      </w:r>
+    </w:p>
+    <w:tbl>
+      <w:tblPr>
+        <w:tblStyle w:val="TableGrid"/>
+        <w:tblW w:w="0" w:type="auto"/>
+        <w:tblLook w:val="04A0" w:firstRow="1" w:lastRow="0" w:firstColumn="1" w:lastColumn="0" w:noHBand="0" w:noVBand="1"/>
+      </w:tblPr>
+      <w:tblGrid>
+        <w:gridCol w:w="2337"/>
+        <w:gridCol w:w="2337"/>
+        <w:gridCol w:w="2338"/>
+        <w:gridCol w:w="2338"/>
+      </w:tblGrid>
+      <w:tr>
+        <w:tc>
+          <w:tcPr>
+            <w:tcW w:w="2337" w:type="dxa"/>
+          </w:tcPr>
+          <w:p/>
+        </w:tc>
+        <w:tc>
+          <w:tcPr>
+            <w:tcW w:w="2337" w:type="dxa"/>
+          </w:tcPr>
+          <w:p>
+            <w:r>
+              <w:t>0</w:t>
+            </w:r>
+          </w:p>
+        </w:tc>
+        <w:tc>
+          <w:tcPr>
+            <w:tcW w:w="2338" w:type="dxa"/>
+          </w:tcPr>
+          <w:p>
+            <w:r>
+              <w:t>1</w:t>
+            </w:r>
+          </w:p>
+        </w:tc>
+        <w:tc>
+          <w:tcPr>
+            <w:tcW w:w="2338" w:type="dxa"/>
+          </w:tcPr>
+          <w:p>
+            <w:r>
+              <w:t>2</w:t>
+            </w:r>
+          </w:p>
+        </w:tc>
+      </w:tr>
+      <w:tr>
+        <w:tc>
+          <w:tcPr>
+            <w:tcW w:w="2337" w:type="dxa"/>
+          </w:tcPr>
+          <w:p>
+            <w:r>
+              <w:t>e</w:t>
+            </w:r>
+          </w:p>
+        </w:tc>
+        <w:tc>
+          <w:tcPr>
+            <w:tcW w:w="2337" w:type="dxa"/>
+          </w:tcPr>
+          <w:p>
+            <w:r>
+              <w:t>0</w:t>
+            </w:r>
+          </w:p>
+        </w:tc>
+        <w:tc>
+          <w:tcPr>
+            <w:tcW w:w="2338" w:type="dxa"/>
+          </w:tcPr>
+          <w:p>
+            <w:r>
+              <w:t>0</w:t>
+            </w:r>
+          </w:p>
+        </w:tc>
+        <w:tc>
+          <w:tcPr>
+            <w:tcW w:w="2338" w:type="dxa"/>
+          </w:tcPr>
+          <w:p>
+            <w:r>
+              <w:t>0</w:t>
+            </w:r>
+          </w:p>
+        </w:tc>
+      </w:tr>
+      <w:tr>
+        <w:tc>
+          <w:tcPr>
+            <w:tcW w:w="2337" w:type="dxa"/>
+          </w:tcPr>
+          <w:p>
+            <w:r>
+              <w:t>x</w:t>
+            </w:r>
+          </w:p>
+        </w:tc>
+        <w:tc>
+          <w:tcPr>
+            <w:tcW w:w="2337" w:type="dxa"/>
+          </w:tcPr>
+          <w:p>
+            <w:r>
+              <w:t>1</w:t>
+            </w:r>
+          </w:p>
+        </w:tc>
+        <w:tc>
+          <w:tcPr>
+            <w:tcW w:w="2338" w:type="dxa"/>
+          </w:tcPr>
+          <w:p>
+            <w:r>
+              <w:t>1</w:t>
+            </w:r>
+          </w:p>
+        </w:tc>
+        <w:tc>
+          <w:tcPr>
+            <w:tcW w:w="2338" w:type="dxa"/>
+          </w:tcPr>
+          <w:p>
+            <w:r>
+              <w:t>0</w:t>
+            </w:r>
+          </w:p>
+        </w:tc>
+      </w:tr>
+    </w:tbl>
+    <w:p/>
+    <w:p>
+      <w:pPr>
+        <w:rPr>
+          <w:b/>
+          <w:bCs/>
+        </w:rPr>
+      </w:pPr>
+      <w:r>
+        <w:t xml:space="preserve">P[2] : x[2] == 0: </w:t>
+      </w:r>
+      <w:r>
+        <w:rPr>
+          <w:b/>
+          <w:bCs/>
+        </w:rPr>
+        <w:t>true</w:t>
+      </w:r>
+    </w:p>
+    <w:tbl>
+      <w:tblPr>
+        <w:tblStyle w:val="TableGrid"/>
+        <w:tblW w:w="0" w:type="auto"/>
+        <w:tblLook w:val="04A0" w:firstRow="1" w:lastRow="0" w:firstColumn="1" w:lastColumn="0" w:noHBand="0" w:noVBand="1"/>
+      </w:tblPr>
+      <w:tblGrid>
+        <w:gridCol w:w="2337"/>
+        <w:gridCol w:w="2337"/>
+        <w:gridCol w:w="2338"/>
+        <w:gridCol w:w="2338"/>
+      </w:tblGrid>
+      <w:tr>
+        <w:tc>
+          <w:tcPr>
+            <w:tcW w:w="2337" w:type="dxa"/>
+          </w:tcPr>
+          <w:p/>
+        </w:tc>
+        <w:tc>
+          <w:tcPr>
+            <w:tcW w:w="2337" w:type="dxa"/>
+          </w:tcPr>
+          <w:p>
+            <w:r>
+              <w:t>0</w:t>
+            </w:r>
+          </w:p>
+        </w:tc>
+        <w:tc>
+          <w:tcPr>
+            <w:tcW w:w="2338" w:type="dxa"/>
+          </w:tcPr>
+          <w:p>
+            <w:r>
+              <w:t>1</w:t>
+            </w:r>
+          </w:p>
+        </w:tc>
+        <w:tc>
+          <w:tcPr>
+            <w:tcW w:w="2338" w:type="dxa"/>
+          </w:tcPr>
+          <w:p>
+            <w:r>
+              <w:t>2</w:t>
+            </w:r>
+          </w:p>
+        </w:tc>
+      </w:tr>
+      <w:tr>
+        <w:tc>
+          <w:tcPr>
+            <w:tcW w:w="2337" w:type="dxa"/>
+          </w:tcPr>
+          <w:p>
+            <w:r>
+              <w:t>e</w:t>
+            </w:r>
+          </w:p>
+        </w:tc>
+        <w:tc>
+          <w:tcPr>
+            <w:tcW w:w="2337" w:type="dxa"/>
+          </w:tcPr>
+          <w:p>
+            <w:r>
+              <w:t>0</w:t>
+            </w:r>
+          </w:p>
+        </w:tc>
+        <w:tc>
+          <w:tcPr>
+            <w:tcW w:w="2338" w:type="dxa"/>
+          </w:tcPr>
+          <w:p>
+            <w:r>
+              <w:t>0</w:t>
+            </w:r>
+          </w:p>
+        </w:tc>
+        <w:tc>
+          <w:tcPr>
+            <w:tcW w:w="2338" w:type="dxa"/>
+          </w:tcPr>
+          <w:p>
+            <w:r>
+              <w:t>0</w:t>
+            </w:r>
+          </w:p>
+        </w:tc>
+      </w:tr>
+      <w:tr>
+        <w:tc>
+          <w:tcPr>
+            <w:tcW w:w="2337" w:type="dxa"/>
+          </w:tcPr>
+          <w:p>
+            <w:r>
+              <w:t>x</w:t>
+            </w:r>
+          </w:p>
+        </w:tc>
+        <w:tc>
+          <w:tcPr>
+            <w:tcW w:w="2337" w:type="dxa"/>
+          </w:tcPr>
+          <w:p>
+            <w:r>
+              <w:t>1</w:t>
+            </w:r>
+          </w:p>
+        </w:tc>
+        <w:tc>
+          <w:tcPr>
+            <w:tcW w:w="2338" w:type="dxa"/>
+          </w:tcPr>
+          <w:p>
+            <w:r>
+              <w:t>1</w:t>
+            </w:r>
+          </w:p>
+        </w:tc>
+        <w:tc>
+          <w:tcPr>
+            <w:tcW w:w="2338" w:type="dxa"/>
+          </w:tcPr>
+          <w:p>
+            <w:r>
+              <w:t>1</w:t>
+            </w:r>
+          </w:p>
+        </w:tc>
+      </w:tr>
+    </w:tbl>
+    <w:p/>
+    <w:p>
+      <w:pPr>
+        <w:rPr>
+          <w:b/>
+          <w:bCs/>
+        </w:rPr>
+      </w:pPr>
+      <w:r>
+        <w:t xml:space="preserve">P[0] : x[0] == 1 : </w:t>
+      </w:r>
+      <w:r>
+        <w:rPr>
+          <w:b/>
+          <w:bCs/>
+        </w:rPr>
+        <w:t>true</w:t>
+      </w:r>
+    </w:p>
+    <w:tbl>
+      <w:tblPr>
+        <w:tblStyle w:val="TableGrid"/>
+        <w:tblW w:w="0" w:type="auto"/>
+        <w:tblLook w:val="04A0" w:firstRow="1" w:lastRow="0" w:firstColumn="1" w:lastColumn="0" w:noHBand="0" w:noVBand="1"/>
+      </w:tblPr>
+      <w:tblGrid>
+        <w:gridCol w:w="2337"/>
+        <w:gridCol w:w="2337"/>
+        <w:gridCol w:w="2338"/>
+        <w:gridCol w:w="2338"/>
+      </w:tblGrid>
+      <w:tr>
+        <w:tc>
+          <w:tcPr>
+            <w:tcW w:w="2337" w:type="dxa"/>
+          </w:tcPr>
+          <w:p/>
+        </w:tc>
+        <w:tc>
+          <w:tcPr>
+            <w:tcW w:w="2337" w:type="dxa"/>
+          </w:tcPr>
+          <w:p>
+            <w:r>
+              <w:t>0</w:t>
+            </w:r>
+          </w:p>
+        </w:tc>
+        <w:tc>
+          <w:tcPr>
+            <w:tcW w:w="2338" w:type="dxa"/>
+          </w:tcPr>
+          <w:p>
+            <w:r>
+              <w:t>1</w:t>
+            </w:r>
+          </w:p>
+        </w:tc>
+        <w:tc>
+          <w:tcPr>
+            <w:tcW w:w="2338" w:type="dxa"/>
+          </w:tcPr>
+          <w:p>
+            <w:r>
+              <w:t>2</w:t>
+            </w:r>
+          </w:p>
+        </w:tc>
+      </w:tr>
+      <w:tr>
+        <w:tc>
+          <w:tcPr>
+            <w:tcW w:w="2337" w:type="dxa"/>
+          </w:tcPr>
+          <w:p>
+            <w:r>
+              <w:t>e</w:t>
+            </w:r>
+          </w:p>
+        </w:tc>
+        <w:tc>
+          <w:tcPr>
+            <w:tcW w:w="2337" w:type="dxa"/>
+          </w:tcPr>
+          <w:p>
+            <w:r>
+              <w:t>0</w:t>
+            </w:r>
+          </w:p>
+        </w:tc>
+        <w:tc>
+          <w:tcPr>
+            <w:tcW w:w="2338" w:type="dxa"/>
+          </w:tcPr>
+          <w:p>
+            <w:r>
+              <w:t>0</w:t>
+            </w:r>
+          </w:p>
+        </w:tc>
+        <w:tc>
+          <w:tcPr>
+            <w:tcW w:w="2338" w:type="dxa"/>
+          </w:tcPr>
+          <w:p>
+            <w:r>
+              <w:t>0</w:t>
+            </w:r>
+          </w:p>
+        </w:tc>
+      </w:tr>
+      <w:tr>
+        <w:tc>
+          <w:tcPr>
+            <w:tcW w:w="2337" w:type="dxa"/>
+          </w:tcPr>
+          <w:p>
+            <w:r>
+              <w:t>x</w:t>
+            </w:r>
+          </w:p>
+        </w:tc>
+        <w:tc>
+          <w:tcPr>
+            <w:tcW w:w="2337" w:type="dxa"/>
+          </w:tcPr>
+          <w:p>
+            <w:r>
+              <w:t>0</w:t>
+            </w:r>
+          </w:p>
+        </w:tc>
+        <w:tc>
+          <w:tcPr>
+            <w:tcW w:w="2338" w:type="dxa"/>
+          </w:tcPr>
+          <w:p>
+            <w:pPr>
+              <w:tabs>
+                <w:tab w:val="center" w:pos="1061"/>
+              </w:tabs>
+            </w:pPr>
+            <w:r>
+              <w:t>1</w:t>
+            </w:r>
+            <w:r>
+              <w:tab/>
+            </w:r>
+          </w:p>
+        </w:tc>
+        <w:tc>
+          <w:tcPr>
+            <w:tcW w:w="2338" w:type="dxa"/>
+          </w:tcPr>
+          <w:p>
+            <w:r>
+              <w:t>1</w:t>
+            </w:r>
+          </w:p>
+        </w:tc>
+      </w:tr>
+    </w:tbl>
+    <w:p>
+      <w:pPr>
+        <w:rPr>
+          <w:b/>
+          <w:bCs/>
+        </w:rPr>
+      </w:pPr>
+    </w:p>
+    <w:p>
+      <w:pPr>
+        <w:rPr>
+          <w:b/>
+          <w:bCs/>
+        </w:rPr>
+      </w:pPr>
+      <w:r>
+        <w:t xml:space="preserve">P[1] : x[1] == 1 </w:t>
+      </w:r>
+      <w:r>
+        <w:rPr>
+          <w:b/>
+          <w:bCs/>
+        </w:rPr>
+        <w:t>true</w:t>
+      </w:r>
+    </w:p>
+    <w:tbl>
+      <w:tblPr>
+        <w:tblStyle w:val="TableGrid"/>
+        <w:tblW w:w="0" w:type="auto"/>
+        <w:tblLook w:val="04A0" w:firstRow="1" w:lastRow="0" w:firstColumn="1" w:lastColumn="0" w:noHBand="0" w:noVBand="1"/>
+      </w:tblPr>
+      <w:tblGrid>
+        <w:gridCol w:w="2337"/>
+        <w:gridCol w:w="2337"/>
+        <w:gridCol w:w="2338"/>
+        <w:gridCol w:w="2338"/>
+      </w:tblGrid>
+      <w:tr>
+        <w:tc>
+          <w:tcPr>
+            <w:tcW w:w="2337" w:type="dxa"/>
+          </w:tcPr>
+          <w:p/>
+        </w:tc>
+        <w:tc>
+          <w:tcPr>
+            <w:tcW w:w="2337" w:type="dxa"/>
+          </w:tcPr>
+          <w:p>
+            <w:r>
+              <w:t>0</w:t>
+            </w:r>
+          </w:p>
+        </w:tc>
+        <w:tc>
+          <w:tcPr>
+            <w:tcW w:w="2338" w:type="dxa"/>
+          </w:tcPr>
+          <w:p>
+            <w:r>
+              <w:t>1</w:t>
+            </w:r>
+          </w:p>
+        </w:tc>
+        <w:tc>
+          <w:tcPr>
+            <w:tcW w:w="2338" w:type="dxa"/>
+          </w:tcPr>
+          <w:p>
+            <w:r>
+              <w:t>2</w:t>
+            </w:r>
+          </w:p>
+        </w:tc>
+      </w:tr>
+      <w:tr>
+        <w:tc>
+          <w:tcPr>
+            <w:tcW w:w="2337" w:type="dxa"/>
+          </w:tcPr>
+          <w:p>
+            <w:r>
+              <w:t>e</w:t>
+            </w:r>
+          </w:p>
+        </w:tc>
+        <w:tc>
+          <w:tcPr>
+            <w:tcW w:w="2337" w:type="dxa"/>
+          </w:tcPr>
+          <w:p>
+            <w:r>
+              <w:t>0</w:t>
+            </w:r>
+          </w:p>
+        </w:tc>
+        <w:tc>
+          <w:tcPr>
+            <w:tcW w:w="2338" w:type="dxa"/>
+          </w:tcPr>
+          <w:p>
+            <w:r>
+              <w:t>0</w:t>
+            </w:r>
+          </w:p>
+        </w:tc>
+        <w:tc>
+          <w:tcPr>
+            <w:tcW w:w="2338" w:type="dxa"/>
+          </w:tcPr>
+          <w:p>
+            <w:r>
+              <w:t>0</w:t>
+            </w:r>
+          </w:p>
+        </w:tc>
+      </w:tr>
+      <w:tr>
+        <w:tc>
+          <w:tcPr>
+            <w:tcW w:w="2337" w:type="dxa"/>
+          </w:tcPr>
+          <w:p>
+            <w:r>
+              <w:t>x</w:t>
+            </w:r>
+          </w:p>
+        </w:tc>
+        <w:tc>
+          <w:tcPr>
+            <w:tcW w:w="2337" w:type="dxa"/>
+          </w:tcPr>
+          <w:p>
+            <w:r>
+              <w:t>0</w:t>
+            </w:r>
+          </w:p>
+        </w:tc>
+        <w:tc>
+          <w:tcPr>
+            <w:tcW w:w="2338" w:type="dxa"/>
+          </w:tcPr>
+          <w:p>
+            <w:r>
+              <w:t>0</w:t>
+            </w:r>
+          </w:p>
+        </w:tc>
+        <w:tc>
+          <w:tcPr>
+            <w:tcW w:w="2338" w:type="dxa"/>
+          </w:tcPr>
+          <w:p>
+            <w:r>
+              <w:t>1</w:t>
+            </w:r>
+          </w:p>
+        </w:tc>
+      </w:tr>
+    </w:tbl>
+    <w:p/>
+    <w:p>
+      <w:pPr>
+        <w:rPr>
+          <w:b/>
+          <w:bCs/>
+        </w:rPr>
+      </w:pPr>
+      <w:r>
+        <w:t xml:space="preserve">P[2] : x[2] == 1 &amp;&amp; x[1] == 0 &amp;&amp; x[0] == 0 : </w:t>
+      </w:r>
+      <w:r>
+        <w:rPr>
+          <w:b/>
+          <w:bCs/>
+        </w:rPr>
+        <w:t>true</w:t>
+      </w:r>
+    </w:p>
+    <w:tbl>
+      <w:tblPr>
+        <w:tblStyle w:val="TableGrid"/>
+        <w:tblW w:w="0" w:type="auto"/>
+        <w:tblLook w:val="04A0" w:firstRow="1" w:lastRow="0" w:firstColumn="1" w:lastColumn="0" w:noHBand="0" w:noVBand="1"/>
+      </w:tblPr>
+      <w:tblGrid>
+        <w:gridCol w:w="2337"/>
+        <w:gridCol w:w="2337"/>
+        <w:gridCol w:w="2338"/>
+        <w:gridCol w:w="2338"/>
+      </w:tblGrid>
+      <w:tr>
+        <w:tc>
+          <w:tcPr>
+            <w:tcW w:w="2337" w:type="dxa"/>
+          </w:tcPr>
+          <w:p/>
+        </w:tc>
+        <w:tc>
+          <w:tcPr>
+            <w:tcW w:w="2337" w:type="dxa"/>
+          </w:tcPr>
+          <w:p>
+            <w:r>
+              <w:t>0</w:t>
+            </w:r>
+          </w:p>
+        </w:tc>
+        <w:tc>
+          <w:tcPr>
+            <w:tcW w:w="2338" w:type="dxa"/>
+          </w:tcPr>
+          <w:p>
+            <w:r>
+              <w:t>1</w:t>
+            </w:r>
+          </w:p>
+        </w:tc>
+        <w:tc>
+          <w:tcPr>
+            <w:tcW w:w="2338" w:type="dxa"/>
+          </w:tcPr>
+          <w:p>
+            <w:r>
+              <w:t>2</w:t>
+            </w:r>
+          </w:p>
+        </w:tc>
+      </w:tr>
+      <w:tr>
+        <w:tc>
+          <w:tcPr>
+            <w:tcW w:w="2337" w:type="dxa"/>
+          </w:tcPr>
+          <w:p>
+            <w:r>
+              <w:t>e</w:t>
+            </w:r>
+          </w:p>
+        </w:tc>
+        <w:tc>
+          <w:tcPr>
+            <w:tcW w:w="2337" w:type="dxa"/>
+          </w:tcPr>
+          <w:p>
+            <w:r>
+              <w:t>0</w:t>
+            </w:r>
+          </w:p>
+        </w:tc>
+        <w:tc>
+          <w:tcPr>
+            <w:tcW w:w="2338" w:type="dxa"/>
+          </w:tcPr>
+          <w:p>
+            <w:r>
+              <w:t>0</w:t>
+            </w:r>
+          </w:p>
+        </w:tc>
+        <w:tc>
+          <w:tcPr>
+            <w:tcW w:w="2338" w:type="dxa"/>
+          </w:tcPr>
+          <w:p>
+            <w:r>
+              <w:t>1</w:t>
+            </w:r>
+          </w:p>
+        </w:tc>
+      </w:tr>
+      <w:tr>
+        <w:tc>
+          <w:tcPr>
+            <w:tcW w:w="2337" w:type="dxa"/>
+          </w:tcPr>
+          <w:p>
+            <w:r>
+              <w:t>X</w:t>
+            </w:r>
+          </w:p>
+        </w:tc>
+        <w:tc>
+          <w:tcPr>
+            <w:tcW w:w="2337" w:type="dxa"/>
+          </w:tcPr>
+          <w:p>
+            <w:r>
+              <w:t>0</w:t>
+            </w:r>
+          </w:p>
+        </w:tc>
+        <w:tc>
+          <w:tcPr>
+            <w:tcW w:w="2338" w:type="dxa"/>
+          </w:tcPr>
+          <w:p>
+            <w:r>
+              <w:t>0</w:t>
+            </w:r>
+          </w:p>
+        </w:tc>
+        <w:tc>
+          <w:tcPr>
+            <w:tcW w:w="2338" w:type="dxa"/>
+          </w:tcPr>
+          <w:p>
+            <w:r>
+              <w:t>0</w:t>
+            </w:r>
+          </w:p>
+        </w:tc>
+      </w:tr>
+    </w:tbl>
+    <w:p>
+      <w:pPr>
+        <w:rPr>
+          <w:b/>
+          <w:bCs/>
+        </w:rPr>
+      </w:pPr>
+      <w:r>
+        <w:lastRenderedPageBreak/>
+        <w:t xml:space="preserve">P[0] : x[0] == 0 </w:t>
+      </w:r>
+      <w:r>
+        <w:rPr>
+          <w:b/>
+          <w:bCs/>
+        </w:rPr>
+        <w:t>true</w:t>
+      </w:r>
+    </w:p>
+    <w:tbl>
+      <w:tblPr>
+        <w:tblStyle w:val="TableGrid"/>
+        <w:tblW w:w="0" w:type="auto"/>
+        <w:tblLook w:val="04A0" w:firstRow="1" w:lastRow="0" w:firstColumn="1" w:lastColumn="0" w:noHBand="0" w:noVBand="1"/>
+      </w:tblPr>
+      <w:tblGrid>
+        <w:gridCol w:w="2337"/>
+        <w:gridCol w:w="2337"/>
+        <w:gridCol w:w="2338"/>
+        <w:gridCol w:w="2338"/>
+      </w:tblGrid>
+      <w:tr>
+        <w:tc>
+          <w:tcPr>
+            <w:tcW w:w="2337" w:type="dxa"/>
+          </w:tcPr>
+          <w:p/>
+        </w:tc>
+        <w:tc>
+          <w:tcPr>
+            <w:tcW w:w="2337" w:type="dxa"/>
+          </w:tcPr>
+          <w:p>
+            <w:r>
+              <w:t>0</w:t>
+            </w:r>
+          </w:p>
+        </w:tc>
+        <w:tc>
+          <w:tcPr>
+            <w:tcW w:w="2338" w:type="dxa"/>
+          </w:tcPr>
+          <w:p>
+            <w:r>
+              <w:t>1</w:t>
+            </w:r>
+          </w:p>
+        </w:tc>
+        <w:tc>
+          <w:tcPr>
+            <w:tcW w:w="2338" w:type="dxa"/>
+          </w:tcPr>
+          <w:p>
+            <w:r>
+              <w:t>2</w:t>
+            </w:r>
+          </w:p>
+        </w:tc>
+      </w:tr>
+      <w:tr>
+        <w:tc>
+          <w:tcPr>
+            <w:tcW w:w="2337" w:type="dxa"/>
+          </w:tcPr>
+          <w:p>
+            <w:r>
+              <w:t>e</w:t>
+            </w:r>
+          </w:p>
+        </w:tc>
+        <w:tc>
+          <w:tcPr>
+            <w:tcW w:w="2337" w:type="dxa"/>
+          </w:tcPr>
+          <w:p>
+            <w:r>
+              <w:t>0</w:t>
+            </w:r>
+          </w:p>
+        </w:tc>
+        <w:tc>
+          <w:tcPr>
+            <w:tcW w:w="2338" w:type="dxa"/>
+          </w:tcPr>
+          <w:p>
+            <w:r>
+              <w:t>0</w:t>
+            </w:r>
+          </w:p>
+        </w:tc>
+        <w:tc>
+          <w:tcPr>
+            <w:tcW w:w="2338" w:type="dxa"/>
+          </w:tcPr>
+          <w:p>
+            <w:r>
+              <w:t>1</w:t>
+            </w:r>
+          </w:p>
+        </w:tc>
+      </w:tr>
+      <w:tr>
+        <w:tc>
+          <w:tcPr>
+            <w:tcW w:w="2337" w:type="dxa"/>
+          </w:tcPr>
+          <w:p>
+            <w:r>
+              <w:t>x</w:t>
+            </w:r>
+          </w:p>
+        </w:tc>
+        <w:tc>
+          <w:tcPr>
+            <w:tcW w:w="2337" w:type="dxa"/>
+          </w:tcPr>
+          <w:p>
+            <w:r>
+              <w:t>1</w:t>
+            </w:r>
+          </w:p>
+        </w:tc>
+        <w:tc>
+          <w:tcPr>
+            <w:tcW w:w="2338" w:type="dxa"/>
+          </w:tcPr>
+          <w:p>
+            <w:r>
+              <w:t>0</w:t>
+            </w:r>
+          </w:p>
+        </w:tc>
+        <w:tc>
+          <w:tcPr>
+            <w:tcW w:w="2338" w:type="dxa"/>
+          </w:tcPr>
+          <w:p>
+            <w:r>
+              <w:t>0</w:t>
+            </w:r>
+          </w:p>
+        </w:tc>
+      </w:tr>
+    </w:tbl>
+    <w:p/>
+    <w:p>
+      <w:pPr>
+        <w:rPr>
+          <w:b/>
+          <w:bCs/>
+        </w:rPr>
+      </w:pPr>
+      <w:r>
+        <w:t xml:space="preserve">P[1] : x[1] == 1 &amp;&amp; x[0] == 0 &amp;&amp; x[2] == 0 : </w:t>
+      </w:r>
+      <w:r>
+        <w:rPr>
+          <w:b/>
+          <w:bCs/>
+        </w:rPr>
+        <w:t>true</w:t>
+      </w:r>
+    </w:p>
+    <w:tbl>
+      <w:tblPr>
+        <w:tblStyle w:val="TableGrid"/>
+        <w:tblW w:w="0" w:type="auto"/>
+        <w:tblLook w:val="04A0" w:firstRow="1" w:lastRow="0" w:firstColumn="1" w:lastColumn="0" w:noHBand="0" w:noVBand="1"/>
+      </w:tblPr>
+      <w:tblGrid>
+        <w:gridCol w:w="2337"/>
+        <w:gridCol w:w="2337"/>
+        <w:gridCol w:w="2338"/>
+        <w:gridCol w:w="2338"/>
+      </w:tblGrid>
+      <w:tr>
+        <w:tc>
+          <w:tcPr>
+            <w:tcW w:w="2337" w:type="dxa"/>
+          </w:tcPr>
+          <w:p/>
+        </w:tc>
+        <w:tc>
+          <w:tcPr>
+            <w:tcW w:w="2337" w:type="dxa"/>
+          </w:tcPr>
+          <w:p>
+            <w:r>
+              <w:t>0</w:t>
+            </w:r>
+          </w:p>
+        </w:tc>
+        <w:tc>
+          <w:tcPr>
+            <w:tcW w:w="2338" w:type="dxa"/>
+          </w:tcPr>
+          <w:p>
+            <w:r>
+              <w:t>1</w:t>
+            </w:r>
+          </w:p>
+        </w:tc>
+        <w:tc>
+          <w:tcPr>
+            <w:tcW w:w="2338" w:type="dxa"/>
+          </w:tcPr>
+          <w:p>
+            <w:r>
+              <w:t>2</w:t>
+            </w:r>
+          </w:p>
+        </w:tc>
+      </w:tr>
+      <w:tr>
+        <w:tc>
+          <w:tcPr>
+            <w:tcW w:w="2337" w:type="dxa"/>
+          </w:tcPr>
+          <w:p>
+            <w:r>
+              <w:t>e</w:t>
+            </w:r>
+          </w:p>
+        </w:tc>
+        <w:tc>
+          <w:tcPr>
+            <w:tcW w:w="2337" w:type="dxa"/>
+          </w:tcPr>
+          <w:p>
+            <w:r>
+              <w:t>0</w:t>
+            </w:r>
+          </w:p>
+        </w:tc>
+        <w:tc>
+          <w:tcPr>
+            <w:tcW w:w="2338" w:type="dxa"/>
+          </w:tcPr>
+          <w:p>
+            <w:r>
+              <w:t>0</w:t>
+            </w:r>
+          </w:p>
+        </w:tc>
+        <w:tc>
+          <w:tcPr>
+            <w:tcW w:w="2338" w:type="dxa"/>
+          </w:tcPr>
+          <w:p>
+            <w:r>
+              <w:t>1</w:t>
+            </w:r>
+          </w:p>
+        </w:tc>
+      </w:tr>
+      <w:tr>
+        <w:tc>
+          <w:tcPr>
+            <w:tcW w:w="2337" w:type="dxa"/>
+          </w:tcPr>
+          <w:p>
+            <w:r>
+              <w:t>x</w:t>
+            </w:r>
+          </w:p>
+        </w:tc>
+        <w:tc>
+          <w:tcPr>
+            <w:tcW w:w="2337" w:type="dxa"/>
+          </w:tcPr>
+          <w:p>
+            <w:r>
+              <w:t>1</w:t>
+            </w:r>
+          </w:p>
+        </w:tc>
+        <w:tc>
+          <w:tcPr>
+            <w:tcW w:w="2338" w:type="dxa"/>
+          </w:tcPr>
+          <w:p>
+            <w:r>
+              <w:t>1</w:t>
+            </w:r>
+          </w:p>
+        </w:tc>
+        <w:tc>
+          <w:tcPr>
+            <w:tcW w:w="2338" w:type="dxa"/>
+          </w:tcPr>
+          <w:p>
+            <w:r>
+              <w:t>0</w:t>
+            </w:r>
+          </w:p>
+        </w:tc>
+      </w:tr>
+    </w:tbl>
+    <w:p/>
+    <w:p>
+      <w:pPr>
+        <w:rPr>
+          <w:b/>
+          <w:bCs/>
+        </w:rPr>
+      </w:pPr>
+      <w:r>
+        <w:t xml:space="preserve">P[2] : x[2] == 1 : </w:t>
+      </w:r>
+      <w:r>
+        <w:rPr>
+          <w:b/>
+          <w:bCs/>
+        </w:rPr>
+        <w:t>true</w:t>
+      </w:r>
+    </w:p>
+    <w:tbl>
+      <w:tblPr>
+        <w:tblStyle w:val="TableGrid"/>
+        <w:tblW w:w="0" w:type="auto"/>
+        <w:tblLook w:val="04A0" w:firstRow="1" w:lastRow="0" w:firstColumn="1" w:lastColumn="0" w:noHBand="0" w:noVBand="1"/>
+      </w:tblPr>
+      <w:tblGrid>
+        <w:gridCol w:w="2337"/>
+        <w:gridCol w:w="2337"/>
+        <w:gridCol w:w="2338"/>
+        <w:gridCol w:w="2338"/>
+      </w:tblGrid>
+      <w:tr>
+        <w:tc>
+          <w:tcPr>
+            <w:tcW w:w="2337" w:type="dxa"/>
+          </w:tcPr>
+          <w:p/>
+        </w:tc>
+        <w:tc>
+          <w:tcPr>
+            <w:tcW w:w="2337" w:type="dxa"/>
+          </w:tcPr>
+          <w:p>
+            <w:r>
+              <w:t>0</w:t>
+            </w:r>
+          </w:p>
+        </w:tc>
+        <w:tc>
+          <w:tcPr>
+            <w:tcW w:w="2338" w:type="dxa"/>
+          </w:tcPr>
+          <w:p>
+            <w:r>
+              <w:t>1</w:t>
+            </w:r>
+          </w:p>
+        </w:tc>
+        <w:tc>
+          <w:tcPr>
+            <w:tcW w:w="2338" w:type="dxa"/>
+          </w:tcPr>
+          <w:p>
+            <w:r>
+              <w:t>2</w:t>
+            </w:r>
+          </w:p>
+        </w:tc>
+      </w:tr>
+      <w:tr>
+        <w:tc>
+          <w:tcPr>
+            <w:tcW w:w="2337" w:type="dxa"/>
+          </w:tcPr>
+          <w:p>
+            <w:r>
+              <w:t>e</w:t>
+            </w:r>
+          </w:p>
+        </w:tc>
+        <w:tc>
+          <w:tcPr>
+            <w:tcW w:w="2337" w:type="dxa"/>
+          </w:tcPr>
+          <w:p>
+            <w:r>
+              <w:t>0</w:t>
+            </w:r>
+          </w:p>
+        </w:tc>
+        <w:tc>
+          <w:tcPr>
+            <w:tcW w:w="2338" w:type="dxa"/>
+          </w:tcPr>
+          <w:p>
+            <w:r>
+              <w:t>0</w:t>
+            </w:r>
+          </w:p>
+        </w:tc>
+        <w:tc>
+          <w:tcPr>
+            <w:tcW w:w="2338" w:type="dxa"/>
+          </w:tcPr>
+          <w:p>
+            <w:r>
+              <w:t>0</w:t>
+            </w:r>
+          </w:p>
+        </w:tc>
+      </w:tr>
+      <w:tr>
+        <w:tc>
+          <w:tcPr>
+            <w:tcW w:w="2337" w:type="dxa"/>
+          </w:tcPr>
+          <w:p>
+            <w:r>
+              <w:t>x</w:t>
+            </w:r>
+          </w:p>
+        </w:tc>
+        <w:tc>
+          <w:tcPr>
+            <w:tcW w:w="2337" w:type="dxa"/>
+          </w:tcPr>
+          <w:p>
+            <w:r>
+              <w:t>1</w:t>
+            </w:r>
+          </w:p>
+        </w:tc>
+        <w:tc>
+          <w:tcPr>
+            <w:tcW w:w="2338" w:type="dxa"/>
+          </w:tcPr>
+          <w:p>
+            <w:r>
+              <w:t>1</w:t>
+            </w:r>
+          </w:p>
+        </w:tc>
+        <w:tc>
+          <w:tcPr>
+            <w:tcW w:w="2338" w:type="dxa"/>
+          </w:tcPr>
+          <w:p>
+            <w:r>
+              <w:t>1</w:t>
+            </w:r>
+          </w:p>
+        </w:tc>
+      </w:tr>
+    </w:tbl>
+    <w:p/>
+    <w:p>
+      <w:pPr>
+        <w:rPr>
+          <w:b/>
+          <w:bCs/>
+        </w:rPr>
+      </w:pPr>
+      <w:r>
+        <w:t xml:space="preserve">P[0] : x[0] == 1 : </w:t>
+      </w:r>
+      <w:r>
+        <w:rPr>
+          <w:b/>
+          <w:bCs/>
+        </w:rPr>
+        <w:t>true</w:t>
+      </w:r>
+    </w:p>
+    <w:tbl>
+      <w:tblPr>
+        <w:tblStyle w:val="TableGrid"/>
+        <w:tblW w:w="0" w:type="auto"/>
+        <w:tblLook w:val="04A0" w:firstRow="1" w:lastRow="0" w:firstColumn="1" w:lastColumn="0" w:noHBand="0" w:noVBand="1"/>
+      </w:tblPr>
+      <w:tblGrid>
+        <w:gridCol w:w="2337"/>
+        <w:gridCol w:w="2337"/>
+        <w:gridCol w:w="2338"/>
+        <w:gridCol w:w="2338"/>
+      </w:tblGrid>
+      <w:tr>
+        <w:tc>
+          <w:tcPr>
+            <w:tcW w:w="2337" w:type="dxa"/>
+          </w:tcPr>
+          <w:p/>
+        </w:tc>
+        <w:tc>
+          <w:tcPr>
+            <w:tcW w:w="2337" w:type="dxa"/>
+          </w:tcPr>
+          <w:p>
+            <w:r>
+              <w:t>0</w:t>
+            </w:r>
+          </w:p>
+        </w:tc>
+        <w:tc>
+          <w:tcPr>
+            <w:tcW w:w="2338" w:type="dxa"/>
+          </w:tcPr>
+          <w:p>
+            <w:r>
+              <w:t>1</w:t>
+            </w:r>
+          </w:p>
+        </w:tc>
+        <w:tc>
+          <w:tcPr>
+            <w:tcW w:w="2338" w:type="dxa"/>
+          </w:tcPr>
+          <w:p>
+            <w:r>
+              <w:t>2</w:t>
+            </w:r>
+          </w:p>
+        </w:tc>
+      </w:tr>
+      <w:tr>
+        <w:tc>
+          <w:tcPr>
+            <w:tcW w:w="2337" w:type="dxa"/>
+          </w:tcPr>
+          <w:p>
+            <w:r>
+              <w:t>e</w:t>
+            </w:r>
+          </w:p>
+        </w:tc>
+        <w:tc>
+          <w:tcPr>
+            <w:tcW w:w="2337" w:type="dxa"/>
+          </w:tcPr>
+          <w:p>
+            <w:r>
+              <w:t>0</w:t>
+            </w:r>
+          </w:p>
+        </w:tc>
+        <w:tc>
+          <w:tcPr>
+            <w:tcW w:w="2338" w:type="dxa"/>
+          </w:tcPr>
+          <w:p>
+            <w:r>
+              <w:t>0</w:t>
+            </w:r>
+          </w:p>
+        </w:tc>
+        <w:tc>
+          <w:tcPr>
+            <w:tcW w:w="2338" w:type="dxa"/>
+          </w:tcPr>
+          <w:p>
+            <w:r>
+              <w:t>0</w:t>
+            </w:r>
+          </w:p>
+        </w:tc>
+      </w:tr>
+      <w:tr>
+        <w:tc>
+          <w:tcPr>
+            <w:tcW w:w="2337" w:type="dxa"/>
+          </w:tcPr>
+          <w:p>
+            <w:r>
+              <w:t>x</w:t>
+            </w:r>
+          </w:p>
+        </w:tc>
+        <w:tc>
+          <w:tcPr>
+            <w:tcW w:w="2337" w:type="dxa"/>
+          </w:tcPr>
+          <w:p>
+            <w:r>
+              <w:t>0</w:t>
+            </w:r>
+          </w:p>
+        </w:tc>
+        <w:tc>
+          <w:tcPr>
+            <w:tcW w:w="2338" w:type="dxa"/>
+          </w:tcPr>
+          <w:p>
+            <w:r>
+              <w:t>1</w:t>
+            </w:r>
+          </w:p>
+        </w:tc>
+        <w:tc>
+          <w:tcPr>
+            <w:tcW w:w="2338" w:type="dxa"/>
+          </w:tcPr>
+          <w:p>
+            <w:r>
+              <w:t>1</w:t>
+            </w:r>
+          </w:p>
+        </w:tc>
+      </w:tr>
+    </w:tbl>
+    <w:p>
+      <w:r>
+        <w:t xml:space="preserve"> </w:t>
+      </w:r>
+    </w:p>
+    <w:p>
+      <w:pPr>
+        <w:rPr>
+          <w:b/>
+          <w:bCs/>
+        </w:rPr>
+      </w:pPr>
+      <w:r>
+        <w:t xml:space="preserve">P[1] : x[1] == 1 : </w:t>
+      </w:r>
+      <w:r>
+        <w:rPr>
+          <w:b/>
+          <w:bCs/>
+        </w:rPr>
+        <w:t>true</w:t>
+      </w:r>
+    </w:p>
+    <w:tbl>
+      <w:tblPr>
+        <w:tblStyle w:val="TableGrid"/>
+        <w:tblW w:w="0" w:type="auto"/>
+        <w:tblLook w:val="04A0" w:firstRow="1" w:lastRow="0" w:firstColumn="1" w:lastColumn="0" w:noHBand="0" w:noVBand="1"/>
+      </w:tblPr>
+      <w:tblGrid>
+        <w:gridCol w:w="2337"/>
+        <w:gridCol w:w="2337"/>
+        <w:gridCol w:w="2338"/>
+        <w:gridCol w:w="2338"/>
+      </w:tblGrid>
+      <w:tr>
+        <w:tc>
+          <w:tcPr>
+            <w:tcW w:w="2337" w:type="dxa"/>
+          </w:tcPr>
+          <w:p/>
+        </w:tc>
+        <w:tc>
+          <w:tcPr>
+            <w:tcW w:w="2337" w:type="dxa"/>
+          </w:tcPr>
+          <w:p>
+            <w:r>
+              <w:t>0</w:t>
+            </w:r>
+          </w:p>
+        </w:tc>
+        <w:tc>
+          <w:tcPr>
+            <w:tcW w:w="2338" w:type="dxa"/>
+          </w:tcPr>
+          <w:p>
+            <w:r>
+              <w:t>1</w:t>
+            </w:r>
+          </w:p>
+        </w:tc>
+        <w:tc>
+          <w:tcPr>
+            <w:tcW w:w="2338" w:type="dxa"/>
+          </w:tcPr>
+          <w:p>
+            <w:r>
+              <w:t>2</w:t>
+            </w:r>
+          </w:p>
+        </w:tc>
+      </w:tr>
+      <w:tr>
+        <w:tc>
+          <w:tcPr>
+            <w:tcW w:w="2337" w:type="dxa"/>
+          </w:tcPr>
+          <w:p>
+            <w:r>
+              <w:t>e</w:t>
+            </w:r>
+          </w:p>
+        </w:tc>
+        <w:tc>
+          <w:tcPr>
+            <w:tcW w:w="2337" w:type="dxa"/>
+          </w:tcPr>
+          <w:p>
+            <w:r>
+              <w:t>0</w:t>
+            </w:r>
+          </w:p>
+        </w:tc>
+        <w:tc>
+          <w:tcPr>
+            <w:tcW w:w="2338" w:type="dxa"/>
+          </w:tcPr>
+          <w:p>
+            <w:r>
+              <w:t>0</w:t>
+            </w:r>
+          </w:p>
+        </w:tc>
+        <w:tc>
+          <w:tcPr>
+            <w:tcW w:w="2338" w:type="dxa"/>
+          </w:tcPr>
+          <w:p>
+            <w:r>
+              <w:t>0</w:t>
+            </w:r>
+          </w:p>
+        </w:tc>
+      </w:tr>
+      <w:tr>
+        <w:tc>
+          <w:tcPr>
+            <w:tcW w:w="2337" w:type="dxa"/>
+          </w:tcPr>
+          <w:p>
+            <w:r>
+              <w:t>x</w:t>
+            </w:r>
+          </w:p>
+        </w:tc>
+        <w:tc>
+          <w:tcPr>
+            <w:tcW w:w="2337" w:type="dxa"/>
+          </w:tcPr>
+          <w:p>
+            <w:r>
+              <w:t>0</w:t>
+            </w:r>
+          </w:p>
+        </w:tc>
+        <w:tc>
+          <w:tcPr>
+            <w:tcW w:w="2338" w:type="dxa"/>
+          </w:tcPr>
+          <w:p>
+            <w:r>
+              <w:t>0</w:t>
+            </w:r>
+          </w:p>
+        </w:tc>
+        <w:tc>
+          <w:tcPr>
+            <w:tcW w:w="2338" w:type="dxa"/>
+          </w:tcPr>
+          <w:p>
+            <w:r>
+              <w:t>1</w:t>
+            </w:r>
+          </w:p>
+        </w:tc>
+      </w:tr>
+    </w:tbl>
+    <w:p/>
+    <w:p>
+      <w:pPr>
+        <w:rPr>
+          <w:b/>
+          <w:bCs/>
+        </w:rPr>
+      </w:pPr>
+      <w:r>
+        <w:t xml:space="preserve">P[2] : x[2] == 1 &amp;&amp; x[1] == 0 &amp;&amp; x[0] ==0 : </w:t>
+      </w:r>
+      <w:r>
+        <w:rPr>
+          <w:b/>
+          <w:bCs/>
+        </w:rPr>
+        <w:t>true</w:t>
+      </w:r>
+    </w:p>
+    <w:tbl>
+      <w:tblPr>
+        <w:tblStyle w:val="TableGrid"/>
+        <w:tblW w:w="0" w:type="auto"/>
+        <w:tblLook w:val="04A0" w:firstRow="1" w:lastRow="0" w:firstColumn="1" w:lastColumn="0" w:noHBand="0" w:noVBand="1"/>
+      </w:tblPr>
+      <w:tblGrid>
+        <w:gridCol w:w="2337"/>
+        <w:gridCol w:w="2337"/>
+        <w:gridCol w:w="2338"/>
+        <w:gridCol w:w="2338"/>
+      </w:tblGrid>
+      <w:tr>
+        <w:tc>
+          <w:tcPr>
+            <w:tcW w:w="2337" w:type="dxa"/>
+          </w:tcPr>
+          <w:p/>
+        </w:tc>
+        <w:tc>
+          <w:tcPr>
+            <w:tcW w:w="2337" w:type="dxa"/>
+          </w:tcPr>
+          <w:p>
+            <w:r>
+              <w:t>0</w:t>
+            </w:r>
+          </w:p>
+        </w:tc>
+        <w:tc>
+          <w:tcPr>
+            <w:tcW w:w="2338" w:type="dxa"/>
+          </w:tcPr>
+          <w:p>
+            <w:r>
+              <w:t>1</w:t>
+            </w:r>
+          </w:p>
+        </w:tc>
+        <w:tc>
+          <w:tcPr>
+            <w:tcW w:w="2338" w:type="dxa"/>
+          </w:tcPr>
+          <w:p>
+            <w:r>
+              <w:t>2</w:t>
+            </w:r>
+          </w:p>
+        </w:tc>
+      </w:tr>
+      <w:tr>
+        <w:tc>
+          <w:tcPr>
+            <w:tcW w:w="2337" w:type="dxa"/>
+          </w:tcPr>
+          <w:p>
+            <w:r>
+              <w:t>e</w:t>
+            </w:r>
+          </w:p>
+        </w:tc>
+        <w:tc>
+          <w:tcPr>
+            <w:tcW w:w="2337" w:type="dxa"/>
+          </w:tcPr>
+          <w:p>
+            <w:r>
+              <w:t>0</w:t>
+            </w:r>
+          </w:p>
+        </w:tc>
+        <w:tc>
+          <w:tcPr>
+            <w:tcW w:w="2338" w:type="dxa"/>
+          </w:tcPr>
+          <w:p>
+            <w:r>
+              <w:t>0</w:t>
+            </w:r>
+          </w:p>
+        </w:tc>
+        <w:tc>
+          <w:tcPr>
+            <w:tcW w:w="2338" w:type="dxa"/>
+          </w:tcPr>
+          <w:p>
+            <w:r>
+              <w:t>1</w:t>
+            </w:r>
+          </w:p>
+        </w:tc>
+      </w:tr>
+      <w:tr>
+        <w:tc>
+          <w:tcPr>
+            <w:tcW w:w="2337" w:type="dxa"/>
+          </w:tcPr>
+          <w:p>
+            <w:r>
+              <w:t>x</w:t>
+            </w:r>
+          </w:p>
+        </w:tc>
+        <w:tc>
+          <w:tcPr>
+            <w:tcW w:w="2337" w:type="dxa"/>
+          </w:tcPr>
+          <w:p>
+            <w:r>
+              <w:t>0</w:t>
+            </w:r>
+          </w:p>
+        </w:tc>
+        <w:tc>
+          <w:tcPr>
+            <w:tcW w:w="2338" w:type="dxa"/>
+          </w:tcPr>
+          <w:p>
+            <w:r>
+              <w:t>0</w:t>
+            </w:r>
+          </w:p>
+        </w:tc>
+        <w:tc>
+          <w:tcPr>
+            <w:tcW w:w="2338" w:type="dxa"/>
+          </w:tcPr>
+          <w:p>
+            <w:r>
+              <w:t>0</w:t>
+            </w:r>
+          </w:p>
+        </w:tc>
+      </w:tr>
+    </w:tbl>
+    <w:p/>
+    <w:p>
+      <w:r>
+        <w:t>Now, from this state, any future states eventually get blocked as they create a state that is not valid from the (future &amp; shadow) such as:</w:t>
+      </w:r>
+    </w:p>
+    <w:p/>
+    <w:p>
+      <w:pPr>
+        <w:rPr>
+          <w:b/>
+          <w:bCs/>
+        </w:rPr>
+      </w:pPr>
+      <w:r>
+        <w:lastRenderedPageBreak/>
+        <w:t xml:space="preserve">P[0] : x[0] == 0 : </w:t>
+      </w:r>
+      <w:r>
+        <w:rPr>
+          <w:b/>
+          <w:bCs/>
+        </w:rPr>
+        <w:t>true</w:t>
+      </w:r>
+    </w:p>
+    <w:tbl>
+      <w:tblPr>
+        <w:tblStyle w:val="TableGrid"/>
+        <w:tblW w:w="0" w:type="auto"/>
+        <w:tblLook w:val="04A0" w:firstRow="1" w:lastRow="0" w:firstColumn="1" w:lastColumn="0" w:noHBand="0" w:noVBand="1"/>
+      </w:tblPr>
+      <w:tblGrid>
+        <w:gridCol w:w="2337"/>
+        <w:gridCol w:w="2337"/>
+        <w:gridCol w:w="2338"/>
+        <w:gridCol w:w="2338"/>
+      </w:tblGrid>
+      <w:tr>
+        <w:tc>
+          <w:tcPr>
+            <w:tcW w:w="2337" w:type="dxa"/>
+          </w:tcPr>
+          <w:p/>
+        </w:tc>
+        <w:tc>
+          <w:tcPr>
+            <w:tcW w:w="2337" w:type="dxa"/>
+          </w:tcPr>
+          <w:p>
+            <w:r>
+              <w:t>0</w:t>
+            </w:r>
+          </w:p>
+        </w:tc>
+        <w:tc>
+          <w:tcPr>
+            <w:tcW w:w="2338" w:type="dxa"/>
+          </w:tcPr>
+          <w:p>
+            <w:r>
+              <w:t>1</w:t>
+            </w:r>
+          </w:p>
+        </w:tc>
+        <w:tc>
+          <w:tcPr>
+            <w:tcW w:w="2338" w:type="dxa"/>
+          </w:tcPr>
+          <w:p>
+            <w:r>
+              <w:t>2</w:t>
+            </w:r>
+          </w:p>
+        </w:tc>
+      </w:tr>
+      <w:tr>
+        <w:tc>
+          <w:tcPr>
+            <w:tcW w:w="2337" w:type="dxa"/>
+          </w:tcPr>
+          <w:p>
+            <w:r>
+              <w:t>e</w:t>
+            </w:r>
+          </w:p>
+        </w:tc>
+        <w:tc>
+          <w:tcPr>
+            <w:tcW w:w="2337" w:type="dxa"/>
+          </w:tcPr>
+          <w:p>
+            <w:r>
+              <w:t>0</w:t>
+            </w:r>
+          </w:p>
+        </w:tc>
+        <w:tc>
+          <w:tcPr>
+            <w:tcW w:w="2338" w:type="dxa"/>
+          </w:tcPr>
+          <w:p>
+            <w:r>
+              <w:t>0</w:t>
+            </w:r>
+          </w:p>
+        </w:tc>
+        <w:tc>
+          <w:tcPr>
+            <w:tcW w:w="2338" w:type="dxa"/>
+          </w:tcPr>
+          <w:p>
+            <w:r>
+              <w:t>1</w:t>
+            </w:r>
+          </w:p>
+        </w:tc>
+      </w:tr>
+      <w:tr>
+        <w:tc>
+          <w:tcPr>
+            <w:tcW w:w="2337" w:type="dxa"/>
+          </w:tcPr>
+          <w:p>
+            <w:r>
+              <w:t>x</w:t>
+            </w:r>
+          </w:p>
+        </w:tc>
+        <w:tc>
+          <w:tcPr>
+            <w:tcW w:w="2337" w:type="dxa"/>
+          </w:tcPr>
+          <w:p>
+            <w:r>
+              <w:t>1</w:t>
+            </w:r>
+          </w:p>
+        </w:tc>
+        <w:tc>
+          <w:tcPr>
+            <w:tcW w:w="2338" w:type="dxa"/>
+          </w:tcPr>
+          <w:p>
+            <w:r>
+              <w:t>0</w:t>
+            </w:r>
+          </w:p>
+        </w:tc>
+        <w:tc>
+          <w:tcPr>
+            <w:tcW w:w="2338" w:type="dxa"/>
+          </w:tcPr>
+          <w:p>
+            <w:r>
+              <w:t>0</w:t>
+            </w:r>
+          </w:p>
+        </w:tc>
+      </w:tr>
+    </w:tbl>
+    <w:p/>
+    <w:p>
+      <w:pPr>
+        <w:rPr>
+          <w:color w:val="FF0000"/>
+        </w:rPr>
+      </w:pPr>
+      <w:r>
+        <w:t xml:space="preserve">P[1] : </w:t>
+      </w:r>
+      <w:r>
+        <w:rPr>
+          <w:color w:val="FF0000"/>
+        </w:rPr>
+        <w:t>Invalid State</w:t>
+      </w:r>
+    </w:p>
+    <w:tbl>
+      <w:tblPr>
+        <w:tblStyle w:val="TableGrid"/>
+        <w:tblW w:w="0" w:type="auto"/>
+        <w:tblLook w:val="04A0" w:firstRow="1" w:lastRow="0" w:firstColumn="1" w:lastColumn="0" w:noHBand="0" w:noVBand="1"/>
+      </w:tblPr>
+      <w:tblGrid>
+        <w:gridCol w:w="2337"/>
+        <w:gridCol w:w="2337"/>
+        <w:gridCol w:w="2338"/>
+        <w:gridCol w:w="2338"/>
+      </w:tblGrid>
+      <w:tr>
+        <w:tc>
+          <w:tcPr>
+            <w:tcW w:w="2337" w:type="dxa"/>
+          </w:tcPr>
+          <w:p/>
+        </w:tc>
+        <w:tc>
+          <w:tcPr>
+            <w:tcW w:w="2337" w:type="dxa"/>
+          </w:tcPr>
+          <w:p>
+            <w:r>
+              <w:t>0</w:t>
+            </w:r>
+          </w:p>
+        </w:tc>
+        <w:tc>
+          <w:tcPr>
+            <w:tcW w:w="2338" w:type="dxa"/>
+          </w:tcPr>
+          <w:p>
+            <w:r>
+              <w:t>1</w:t>
+            </w:r>
+          </w:p>
+        </w:tc>
+        <w:tc>
+          <w:tcPr>
+            <w:tcW w:w="2338" w:type="dxa"/>
+          </w:tcPr>
+          <w:p>
+            <w:r>
+              <w:t>2</w:t>
+            </w:r>
+          </w:p>
+        </w:tc>
+      </w:tr>
+      <w:tr>
+        <w:tc>
+          <w:tcPr>
+            <w:tcW w:w="2337" w:type="dxa"/>
+          </w:tcPr>
+          <w:p>
+            <w:r>
+              <w:t>e</w:t>
+            </w:r>
+          </w:p>
+        </w:tc>
+        <w:tc>
+          <w:tcPr>
+            <w:tcW w:w="2337" w:type="dxa"/>
+          </w:tcPr>
+          <w:p>
+            <w:r>
+              <w:t>0</w:t>
+            </w:r>
+          </w:p>
+        </w:tc>
+        <w:tc>
+          <w:tcPr>
+            <w:tcW w:w="2338" w:type="dxa"/>
+          </w:tcPr>
+          <w:p>
+            <w:r>
+              <w:t>1</w:t>
+            </w:r>
+          </w:p>
+        </w:tc>
+        <w:tc>
+          <w:tcPr>
+            <w:tcW w:w="2338" w:type="dxa"/>
+          </w:tcPr>
+          <w:p>
+            <w:r>
+              <w:t>1</w:t>
+            </w:r>
+          </w:p>
+        </w:tc>
+      </w:tr>
+      <w:tr>
+        <w:tc>
+          <w:tcPr>
+            <w:tcW w:w="2337" w:type="dxa"/>
+          </w:tcPr>
+          <w:p>
+            <w:r>
+              <w:t>x</w:t>
+            </w:r>
+          </w:p>
+        </w:tc>
+        <w:tc>
+          <w:tcPr>
+            <w:tcW w:w="2337" w:type="dxa"/>
+          </w:tcPr>
+          <w:p>
+            <w:r>
+              <w:t>0</w:t>
+            </w:r>
+          </w:p>
+        </w:tc>
+        <w:tc>
+          <w:tcPr>
+            <w:tcW w:w="2338" w:type="dxa"/>
+          </w:tcPr>
+          <w:p>
+            <w:r>
+              <w:t>0</w:t>
+            </w:r>
+          </w:p>
+        </w:tc>
+        <w:tc>
+          <w:tcPr>
+            <w:tcW w:w="2338" w:type="dxa"/>
+          </w:tcPr>
+          <w:p>
+            <w:r>
+              <w:t>0</w:t>
+            </w:r>
+          </w:p>
+        </w:tc>
+      </w:tr>
+    </w:tbl>
     <w:p/>
     <w:sectPr>
       <w:pgSz w:w="12240" w:h="15840"/>
@@ -300,6 +2319,56 @@
     </w:sectPr>
   </w:body>
 </w:document>
+</file>
+
+<file path=word/endnotes.xml><?xml version="1.0" encoding="utf-8"?>
+<w:endnotes xmlns:wpc="http://schemas.microsoft.com/office/word/2010/wordprocessingCanvas" xmlns:cx="http://schemas.microsoft.com/office/drawing/2014/chartex" xmlns:cx1="http://schemas.microsoft.com/office/drawing/2015/9/8/chartex" xmlns:cx2="http://schemas.microsoft.com/office/drawing/2015/10/21/chartex" xmlns:cx3="http://schemas.microsoft.com/office/drawing/2016/5/9/chartex" xmlns:cx4="http://schemas.microsoft.com/office/drawing/2016/5/10/chartex" xmlns:cx5="http://schemas.microsoft.com/office/drawing/2016/5/11/chartex" xmlns:cx6="http://schemas.microsoft.com/office/drawing/2016/5/12/chartex" xmlns:cx7="http://schemas.microsoft.com/office/drawing/2016/5/13/chartex" xmlns:cx8="http://schemas.microsoft.com/office/drawing/2016/5/14/chartex" xmlns:mc="http://schemas.openxmlformats.org/markup-compatibility/2006" xmlns:aink="http://schemas.microsoft.com/office/drawing/2016/ink" xmlns:am3d="http://schemas.microsoft.com/office/drawing/2017/model3d" xmlns:o="urn:schemas-microsoft-com:office:office" xmlns:oel="http://schemas.microsoft.com/office/2019/extlst" xmlns:r="http://schemas.openxmlformats.org/officeDocument/2006/relationships" xmlns:m="http://schemas.openxmlformats.org/officeDocument/2006/math" xmlns:v="urn:schemas-microsoft-com:vml" xmlns:wp14="http://schemas.microsoft.com/office/word/2010/wordprocessingDrawing" xmlns:wp="http://schemas.openxmlformats.org/drawingml/2006/wordprocessingDrawing" xmlns:w10="urn:schemas-microsoft-com:office:word" xmlns:w="http://schemas.openxmlformats.org/wordprocessingml/2006/main" xmlns:w14="http://schemas.microsoft.com/office/word/2010/wordml" xmlns:w15="http://schemas.microsoft.com/office/word/2012/wordml" xmlns:w16cex="http://schemas.microsoft.com/office/word/2018/wordml/cex" xmlns:w16cid="http://schemas.microsoft.com/office/word/2016/wordml/cid" xmlns:w16="http://schemas.microsoft.com/office/word/2018/wordml" xmlns:w16du="http://schemas.microsoft.com/office/word/2023/wordml/word16du" xmlns:w16sdtdh="http://schemas.microsoft.com/office/word/2020/wordml/sdtdatahash" xmlns:w16sdtfl="http://schemas.microsoft.com/office/word/2024/wordml/sdtformatlock" xmlns:w16se="http://schemas.microsoft.com/office/word/2015/wordml/symex" xmlns:wpg="http://schemas.microsoft.com/office/word/2010/wordprocessingGroup" xmlns:wpi="http://schemas.microsoft.com/office/word/2010/wordprocessingInk" xmlns:wne="http://schemas.microsoft.com/office/word/2006/wordml" xmlns:wps="http://schemas.microsoft.com/office/word/2010/wordprocessingShape" mc:Ignorable="w14 w15 w16se w16cid w16 w16cex w16sdtdh w16sdtfl w16du wp14">
+  <w:endnote w:type="separator" w:id="-1">
+    <w:p>
+      <w:pPr>
+        <w:spacing w:after="0" w:line="240" w:lineRule="auto"/>
+      </w:pPr>
+      <w:r>
+        <w:separator/>
+      </w:r>
+    </w:p>
+  </w:endnote>
+  <w:endnote w:type="continuationSeparator" w:id="0">
+    <w:p>
+      <w:pPr>
+        <w:spacing w:after="0" w:line="240" w:lineRule="auto"/>
+      </w:pPr>
+      <w:r>
+        <w:continuationSeparator/>
+      </w:r>
+    </w:p>
+  </w:endnote>
+</w:endnotes>
+</file>
+
+<file path=word/footnotes.xml><?xml version="1.0" encoding="utf-8"?>
+<w:footnotes xmlns:wpc="http://schemas.microsoft.com/office/word/2010/wordprocessingCanvas" xmlns:cx="http://schemas.microsoft.com/office/drawing/2014/chartex" xmlns:cx1="http://schemas.microsoft.com/office/drawing/2015/9/8/chartex" xmlns:cx2="http://schemas.microsoft.com/office/drawing/2015/10/21/chartex" xmlns:cx3="http://schemas.microsoft.com/office/drawing/2016/5/9/chartex" xmlns:cx4="http://schemas.microsoft.com/office/drawing/2016/5/10/chartex" xmlns:cx5="http://schemas.microsoft.com/office/drawing/2016/5/11/chartex" xmlns:cx6="http://schemas.microsoft.com/office/drawing/2016/5/12/chartex" xmlns:cx7="http://schemas.microsoft.com/office/drawing/2016/5/13/chartex" xmlns:cx8="http://schemas.microsoft.com/office/drawing/2016/5/14/chartex" xmlns:mc="http://schemas.openxmlformats.org/markup-compatibility/2006" xmlns:aink="http://schemas.microsoft.com/office/drawing/2016/ink" xmlns:am3d="http://schemas.microsoft.com/office/drawing/2017/model3d" xmlns:o="urn:schemas-microsoft-com:office:office" xmlns:oel="http://schemas.microsoft.com/office/2019/extlst" xmlns:r="http://schemas.openxmlformats.org/officeDocument/2006/relationships" xmlns:m="http://schemas.openxmlformats.org/officeDocument/2006/math" xmlns:v="urn:schemas-microsoft-com:vml" xmlns:wp14="http://schemas.microsoft.com/office/word/2010/wordprocessingDrawing" xmlns:wp="http://schemas.openxmlformats.org/drawingml/2006/wordprocessingDrawing" xmlns:w10="urn:schemas-microsoft-com:office:word" xmlns:w="http://schemas.openxmlformats.org/wordprocessingml/2006/main" xmlns:w14="http://schemas.microsoft.com/office/word/2010/wordml" xmlns:w15="http://schemas.microsoft.com/office/word/2012/wordml" xmlns:w16cex="http://schemas.microsoft.com/office/word/2018/wordml/cex" xmlns:w16cid="http://schemas.microsoft.com/office/word/2016/wordml/cid" xmlns:w16="http://schemas.microsoft.com/office/word/2018/wordml" xmlns:w16du="http://schemas.microsoft.com/office/word/2023/wordml/word16du" xmlns:w16sdtdh="http://schemas.microsoft.com/office/word/2020/wordml/sdtdatahash" xmlns:w16sdtfl="http://schemas.microsoft.com/office/word/2024/wordml/sdtformatlock" xmlns:w16se="http://schemas.microsoft.com/office/word/2015/wordml/symex" xmlns:wpg="http://schemas.microsoft.com/office/word/2010/wordprocessingGroup" xmlns:wpi="http://schemas.microsoft.com/office/word/2010/wordprocessingInk" xmlns:wne="http://schemas.microsoft.com/office/word/2006/wordml" xmlns:wps="http://schemas.microsoft.com/office/word/2010/wordprocessingShape" mc:Ignorable="w14 w15 w16se w16cid w16 w16cex w16sdtdh w16sdtfl w16du wp14">
+  <w:footnote w:type="separator" w:id="-1">
+    <w:p>
+      <w:pPr>
+        <w:spacing w:after="0" w:line="240" w:lineRule="auto"/>
+      </w:pPr>
+      <w:r>
+        <w:separator/>
+      </w:r>
+    </w:p>
+  </w:footnote>
+  <w:footnote w:type="continuationSeparator" w:id="0">
+    <w:p>
+      <w:pPr>
+        <w:spacing w:after="0" w:line="240" w:lineRule="auto"/>
+      </w:pPr>
+      <w:r>
+        <w:continuationSeparator/>
+      </w:r>
+    </w:p>
+  </w:footnote>
+</w:footnotes>
 </file>
 
 <file path=word/styles.xml><?xml version="1.0" encoding="utf-8"?>
@@ -906,7 +2975,6 @@
   <w:style w:type="character" w:default="1" w:styleId="DefaultParagraphFont">
     <w:name w:val="Default Paragraph Font"/>
     <w:uiPriority w:val="1"/>
-    <w:semiHidden/>
     <w:unhideWhenUsed/>
   </w:style>
   <w:style w:type="table" w:default="1" w:styleId="TableNormal">
@@ -1238,6 +3306,50 @@
         <w:insideV w:val="single" w:sz="4" w:space="0" w:color="auto"/>
       </w:tblBorders>
     </w:tblPr>
+  </w:style>
+  <w:style w:type="paragraph" w:styleId="Header">
+    <w:name w:val="header"/>
+    <w:basedOn w:val="Normal"/>
+    <w:link w:val="HeaderChar"/>
+    <w:uiPriority w:val="99"/>
+    <w:unhideWhenUsed/>
+    <w:rsid w:val="00F824C5"/>
+    <w:pPr>
+      <w:tabs>
+        <w:tab w:val="center" w:pos="4680"/>
+        <w:tab w:val="right" w:pos="9360"/>
+      </w:tabs>
+      <w:spacing w:after="0" w:line="240" w:lineRule="auto"/>
+    </w:pPr>
+  </w:style>
+  <w:style w:type="character" w:customStyle="1" w:styleId="HeaderChar">
+    <w:name w:val="Header Char"/>
+    <w:basedOn w:val="DefaultParagraphFont"/>
+    <w:link w:val="Header"/>
+    <w:uiPriority w:val="99"/>
+    <w:rsid w:val="00F824C5"/>
+  </w:style>
+  <w:style w:type="paragraph" w:styleId="Footer">
+    <w:name w:val="footer"/>
+    <w:basedOn w:val="Normal"/>
+    <w:link w:val="FooterChar"/>
+    <w:uiPriority w:val="99"/>
+    <w:unhideWhenUsed/>
+    <w:rsid w:val="00F824C5"/>
+    <w:pPr>
+      <w:tabs>
+        <w:tab w:val="center" w:pos="4680"/>
+        <w:tab w:val="right" w:pos="9360"/>
+      </w:tabs>
+      <w:spacing w:after="0" w:line="240" w:lineRule="auto"/>
+    </w:pPr>
+  </w:style>
+  <w:style w:type="character" w:customStyle="1" w:styleId="FooterChar">
+    <w:name w:val="Footer Char"/>
+    <w:basedOn w:val="DefaultParagraphFont"/>
+    <w:link w:val="Footer"/>
+    <w:uiPriority w:val="99"/>
+    <w:rsid w:val="00F824C5"/>
   </w:style>
 </w:styles>
 </file>

</xml_diff>